<commit_message>
update role of sw in a re
</commit_message>
<xml_diff>
--- a/Report Paper/References.docx
+++ b/Report Paper/References.docx
@@ -11,98 +11,168 @@
       </w:r>
     </w:p>
     <w:p>
-      <w:r>
+      <w:pPr>
+        <w:rPr>
+          <w:rFonts w:ascii="Arial Narrow" w:hAnsi="Arial Narrow"/>
+        </w:rPr>
+      </w:pPr>
+      <w:r>
+        <w:rPr>
+          <w:rFonts w:ascii="Arial Narrow" w:hAnsi="Arial Narrow"/>
+        </w:rPr>
         <w:t xml:space="preserve">[1] </w:t>
       </w:r>
       <w:bookmarkStart w:id="0" w:name="_Hlk86516079"/>
       <w:r>
+        <w:rPr>
+          <w:rFonts w:ascii="Arial Narrow" w:hAnsi="Arial Narrow"/>
+        </w:rPr>
         <w:t xml:space="preserve">C. Goble, "Better Software, Better Research," in IEEE Internet Computing, vol. 18, no. 5, pp. 4-8, Sept.-Oct. 2014, </w:t>
       </w:r>
       <w:proofErr w:type="spellStart"/>
       <w:r>
+        <w:rPr>
+          <w:rFonts w:ascii="Arial Narrow" w:hAnsi="Arial Narrow"/>
+        </w:rPr>
         <w:t>doi</w:t>
       </w:r>
       <w:proofErr w:type="spellEnd"/>
       <w:r>
+        <w:rPr>
+          <w:rFonts w:ascii="Arial Narrow" w:hAnsi="Arial Narrow"/>
+        </w:rPr>
         <w:t>: 10.1109/MIC.2014.88.</w:t>
       </w:r>
     </w:p>
     <w:bookmarkEnd w:id="0"/>
     <w:p>
-      <w:r>
-        <w:t xml:space="preserve">[2] </w:t>
-      </w:r>
-      <w:r>
-        <w:t xml:space="preserve">J. E. </w:t>
-      </w:r>
-      <w:proofErr w:type="spellStart"/>
-      <w:r>
+      <w:pPr>
+        <w:rPr>
+          <w:rFonts w:ascii="Arial Narrow" w:hAnsi="Arial Narrow"/>
+        </w:rPr>
+      </w:pPr>
+      <w:r>
+        <w:rPr>
+          <w:rFonts w:ascii="Arial Narrow" w:hAnsi="Arial Narrow"/>
+        </w:rPr>
+        <w:t xml:space="preserve">[2] J. E. </w:t>
+      </w:r>
+      <w:proofErr w:type="spellStart"/>
+      <w:r>
+        <w:rPr>
+          <w:rFonts w:ascii="Arial Narrow" w:hAnsi="Arial Narrow"/>
+        </w:rPr>
         <w:t>Hannay</w:t>
       </w:r>
       <w:proofErr w:type="spellEnd"/>
       <w:r>
+        <w:rPr>
+          <w:rFonts w:ascii="Arial Narrow" w:hAnsi="Arial Narrow"/>
+        </w:rPr>
         <w:t xml:space="preserve">, C. MacLeod, J. Singer, H. P. </w:t>
       </w:r>
       <w:proofErr w:type="spellStart"/>
       <w:r>
+        <w:rPr>
+          <w:rFonts w:ascii="Arial Narrow" w:hAnsi="Arial Narrow"/>
+        </w:rPr>
         <w:t>Langtangen</w:t>
       </w:r>
       <w:proofErr w:type="spellEnd"/>
       <w:r>
+        <w:rPr>
+          <w:rFonts w:ascii="Arial Narrow" w:hAnsi="Arial Narrow"/>
+        </w:rPr>
         <w:t xml:space="preserve">, D. </w:t>
       </w:r>
       <w:proofErr w:type="spellStart"/>
       <w:r>
+        <w:rPr>
+          <w:rFonts w:ascii="Arial Narrow" w:hAnsi="Arial Narrow"/>
+        </w:rPr>
         <w:t>Pfahl</w:t>
       </w:r>
       <w:proofErr w:type="spellEnd"/>
       <w:r>
+        <w:rPr>
+          <w:rFonts w:ascii="Arial Narrow" w:hAnsi="Arial Narrow"/>
+        </w:rPr>
         <w:t xml:space="preserve"> and G. Wilson, "How do scientists develop and use scientific software?," 2009 ICSE Workshop on Software Engineering for Computational Science and Engineering, 2009, pp. 1-8, </w:t>
       </w:r>
       <w:proofErr w:type="spellStart"/>
       <w:r>
+        <w:rPr>
+          <w:rFonts w:ascii="Arial Narrow" w:hAnsi="Arial Narrow"/>
+        </w:rPr>
         <w:t>doi</w:t>
       </w:r>
       <w:proofErr w:type="spellEnd"/>
       <w:r>
+        <w:rPr>
+          <w:rFonts w:ascii="Arial Narrow" w:hAnsi="Arial Narrow"/>
+        </w:rPr>
         <w:t>: 10.1109/SECSE.2009.5069155.</w:t>
       </w:r>
     </w:p>
     <w:p>
-      <w:r>
-        <w:t xml:space="preserve">[3] </w:t>
-      </w:r>
-      <w:r>
-        <w:t xml:space="preserve">Wilson G, </w:t>
-      </w:r>
-      <w:proofErr w:type="spellStart"/>
-      <w:r>
+      <w:pPr>
+        <w:rPr>
+          <w:rFonts w:ascii="Arial Narrow" w:hAnsi="Arial Narrow"/>
+        </w:rPr>
+      </w:pPr>
+      <w:r>
+        <w:rPr>
+          <w:rFonts w:ascii="Arial Narrow" w:hAnsi="Arial Narrow"/>
+        </w:rPr>
+        <w:t xml:space="preserve">[3] Wilson G, </w:t>
+      </w:r>
+      <w:proofErr w:type="spellStart"/>
+      <w:r>
+        <w:rPr>
+          <w:rFonts w:ascii="Arial Narrow" w:hAnsi="Arial Narrow"/>
+        </w:rPr>
         <w:t>Aruliah</w:t>
       </w:r>
       <w:proofErr w:type="spellEnd"/>
       <w:r>
+        <w:rPr>
+          <w:rFonts w:ascii="Arial Narrow" w:hAnsi="Arial Narrow"/>
+        </w:rPr>
         <w:t xml:space="preserve"> DA, Brown CT, </w:t>
       </w:r>
       <w:proofErr w:type="spellStart"/>
       <w:r>
+        <w:rPr>
+          <w:rFonts w:ascii="Arial Narrow" w:hAnsi="Arial Narrow"/>
+        </w:rPr>
         <w:t>Chue</w:t>
       </w:r>
       <w:proofErr w:type="spellEnd"/>
       <w:r>
+        <w:rPr>
+          <w:rFonts w:ascii="Arial Narrow" w:hAnsi="Arial Narrow"/>
+        </w:rPr>
         <w:t xml:space="preserve"> Hong NP, Davis M, Guy RT, et al. (2014) Best Practices for Scientific Computing. </w:t>
       </w:r>
       <w:proofErr w:type="spellStart"/>
       <w:r>
+        <w:rPr>
+          <w:rFonts w:ascii="Arial Narrow" w:hAnsi="Arial Narrow"/>
+        </w:rPr>
         <w:t>PLoS</w:t>
       </w:r>
       <w:proofErr w:type="spellEnd"/>
       <w:r>
+        <w:rPr>
+          <w:rFonts w:ascii="Arial Narrow" w:hAnsi="Arial Narrow"/>
+        </w:rPr>
         <w:t xml:space="preserve"> Biol 12(1): e1001745. </w:t>
       </w:r>
       <w:hyperlink r:id="rId4" w:history="1">
         <w:r>
           <w:rPr>
             <w:rStyle w:val="Hyperlink"/>
+            <w:rFonts w:ascii="Arial Narrow" w:hAnsi="Arial Narrow"/>
           </w:rPr>
           <w:t>https://doi.org/10.1371/journal.pbio.1001745</w:t>
         </w:r>
@@ -111,17 +181,19 @@
     <w:p>
       <w:pPr>
         <w:rPr>
+          <w:rFonts w:ascii="Arial Narrow" w:hAnsi="Arial Narrow"/>
           <w:lang w:val="fr-FR"/>
         </w:rPr>
       </w:pPr>
       <w:r>
-        <w:t xml:space="preserve">[4] </w:t>
-      </w:r>
-      <w:r>
-        <w:t xml:space="preserve">Tim Storer. 2017. Bridging the Chasm: A Survey of Software Engineering Practice in Scientific Programming. </w:t>
-      </w:r>
-      <w:r>
-        <w:rPr>
+        <w:rPr>
+          <w:rFonts w:ascii="Arial Narrow" w:hAnsi="Arial Narrow"/>
+        </w:rPr>
+        <w:t xml:space="preserve">[4] Tim Storer. 2017. Bridging the Chasm: A Survey of Software Engineering Practice in Scientific Programming. </w:t>
+      </w:r>
+      <w:r>
+        <w:rPr>
+          <w:rFonts w:ascii="Arial Narrow" w:hAnsi="Arial Narrow"/>
           <w:lang w:val="fr-FR"/>
         </w:rPr>
         <w:t xml:space="preserve">ACM Comput. </w:t>
@@ -129,6 +201,7 @@
       <w:proofErr w:type="spellStart"/>
       <w:r>
         <w:rPr>
+          <w:rFonts w:ascii="Arial Narrow" w:hAnsi="Arial Narrow"/>
           <w:lang w:val="fr-FR"/>
         </w:rPr>
         <w:t>Surv</w:t>
@@ -136,6 +209,7 @@
       <w:proofErr w:type="spellEnd"/>
       <w:r>
         <w:rPr>
+          <w:rFonts w:ascii="Arial Narrow" w:hAnsi="Arial Narrow"/>
           <w:lang w:val="fr-FR"/>
         </w:rPr>
         <w:t>. 50, 4, Article 47 (</w:t>
@@ -143,6 +217,7 @@
       <w:proofErr w:type="spellStart"/>
       <w:r>
         <w:rPr>
+          <w:rFonts w:ascii="Arial Narrow" w:hAnsi="Arial Narrow"/>
           <w:lang w:val="fr-FR"/>
         </w:rPr>
         <w:t>November</w:t>
@@ -150,6 +225,7 @@
       <w:proofErr w:type="spellEnd"/>
       <w:r>
         <w:rPr>
+          <w:rFonts w:ascii="Arial Narrow" w:hAnsi="Arial Narrow"/>
           <w:lang w:val="fr-FR"/>
         </w:rPr>
         <w:t xml:space="preserve"> 2017), 32 pages. </w:t>
@@ -158,6 +234,7 @@
         <w:r>
           <w:rPr>
             <w:rStyle w:val="Hyperlink"/>
+            <w:rFonts w:ascii="Arial Narrow" w:hAnsi="Arial Narrow"/>
             <w:lang w:val="fr-FR"/>
           </w:rPr>
           <w:t>https://doi.org/10.1145/3084225</w:t>
@@ -165,8 +242,14 @@
       </w:hyperlink>
     </w:p>
     <w:p>
-      <w:r>
-        <w:rPr>
+      <w:pPr>
+        <w:rPr>
+          <w:rFonts w:ascii="Arial Narrow" w:hAnsi="Arial Narrow"/>
+        </w:rPr>
+      </w:pPr>
+      <w:r>
+        <w:rPr>
+          <w:rFonts w:ascii="Arial Narrow" w:hAnsi="Arial Narrow"/>
           <w:lang w:val="fr-FR"/>
         </w:rPr>
         <w:t xml:space="preserve">[5] </w:t>
@@ -174,6 +257,7 @@
       <w:proofErr w:type="spellStart"/>
       <w:r>
         <w:rPr>
+          <w:rFonts w:ascii="Arial Narrow" w:hAnsi="Arial Narrow"/>
           <w:lang w:val="fr-FR"/>
         </w:rPr>
         <w:t>Soergel</w:t>
@@ -181,72 +265,99 @@
       <w:proofErr w:type="spellEnd"/>
       <w:r>
         <w:rPr>
+          <w:rFonts w:ascii="Arial Narrow" w:hAnsi="Arial Narrow"/>
           <w:lang w:val="fr-FR"/>
         </w:rPr>
         <w:t xml:space="preserve"> DAW. </w:t>
       </w:r>
       <w:r>
-        <w:t xml:space="preserve">Rampant software errors may undermine scientific results [version 2; peer review: 2 approved]. </w:t>
-      </w:r>
-      <w:r>
-        <w:t>F1000Research 2015, 3:303 (</w:t>
+        <w:rPr>
+          <w:rFonts w:ascii="Arial Narrow" w:hAnsi="Arial Narrow"/>
+        </w:rPr>
+        <w:t>Rampant software errors may undermine scientific results [version 2; peer review: 2 approved]. F1000Research 2015, 3:303 (</w:t>
       </w:r>
       <w:hyperlink r:id="rId6" w:history="1">
         <w:r>
           <w:rPr>
             <w:rStyle w:val="Hyperlink"/>
+            <w:rFonts w:ascii="Arial Narrow" w:hAnsi="Arial Narrow"/>
           </w:rPr>
           <w:t>https://doi.org/10.12688/f1000research.5930.2</w:t>
         </w:r>
       </w:hyperlink>
       <w:r>
+        <w:rPr>
+          <w:rFonts w:ascii="Arial Narrow" w:hAnsi="Arial Narrow"/>
+        </w:rPr>
         <w:t>)</w:t>
       </w:r>
     </w:p>
     <w:p>
-      <w:r>
+      <w:pPr>
+        <w:rPr>
+          <w:rFonts w:ascii="Arial Narrow" w:hAnsi="Arial Narrow"/>
+        </w:rPr>
+      </w:pPr>
+      <w:r>
+        <w:rPr>
+          <w:rFonts w:ascii="Arial Narrow" w:hAnsi="Arial Narrow"/>
+        </w:rPr>
         <w:t xml:space="preserve">[6] </w:t>
       </w:r>
       <w:proofErr w:type="spellStart"/>
       <w:r>
+        <w:rPr>
+          <w:rFonts w:ascii="Arial Narrow" w:hAnsi="Arial Narrow"/>
+        </w:rPr>
         <w:t>Merali</w:t>
       </w:r>
       <w:proofErr w:type="spellEnd"/>
       <w:r>
+        <w:rPr>
+          <w:rFonts w:ascii="Arial Narrow" w:hAnsi="Arial Narrow"/>
+        </w:rPr>
         <w:t xml:space="preserve">, Z. Computational science: ...Error. Nature 467, 775–777 (2010). </w:t>
       </w:r>
       <w:hyperlink r:id="rId7" w:history="1">
         <w:r>
           <w:rPr>
             <w:rStyle w:val="Hyperlink"/>
+            <w:rFonts w:ascii="Arial Narrow" w:hAnsi="Arial Narrow"/>
           </w:rPr>
           <w:t>https://doi.org/10.1038/467775a</w:t>
         </w:r>
       </w:hyperlink>
     </w:p>
     <w:p>
+      <w:pPr>
+        <w:rPr>
+          <w:rFonts w:ascii="Arial Narrow" w:hAnsi="Arial Narrow"/>
+        </w:rPr>
+      </w:pPr>
       <w:bookmarkStart w:id="1" w:name="_Hlk86499988"/>
       <w:r>
-        <w:t xml:space="preserve">[7] </w:t>
-      </w:r>
-      <w:r>
-        <w:t>Wikipedia contributors, "Simulation software," Wikipedia, The Free Encyclopedia, https://en.wikipedia.org/w/index.php?title=Simulation_software&amp;oldid=1045982192 (accessed October 30, 2021).</w:t>
-      </w:r>
-    </w:p>
-    <w:p>
-      <w:pPr>
-        <w:rPr>
+        <w:rPr>
+          <w:rFonts w:ascii="Arial Narrow" w:hAnsi="Arial Narrow"/>
+        </w:rPr>
+        <w:t>[7] Wikipedia contributors, "Simulation software," Wikipedia, The Free Encyclopedia, https://en.wikipedia.org/w/index.php?title=Simulation_software&amp;oldid=1045982192 (accessed October 30, 2021).</w:t>
+      </w:r>
+    </w:p>
+    <w:p>
+      <w:pPr>
+        <w:rPr>
+          <w:rFonts w:ascii="Arial Narrow" w:hAnsi="Arial Narrow"/>
           <w:lang w:val="fr-FR"/>
         </w:rPr>
       </w:pPr>
       <w:r>
-        <w:t xml:space="preserve">[8] </w:t>
-      </w:r>
-      <w:r>
-        <w:t xml:space="preserve">Miller G. Scientific publishing. A scientist's nightmare: software problem leads to five retractions. </w:t>
-      </w:r>
-      <w:r>
-        <w:rPr>
+        <w:rPr>
+          <w:rFonts w:ascii="Arial Narrow" w:hAnsi="Arial Narrow"/>
+        </w:rPr>
+        <w:t xml:space="preserve">[8] Miller G. Scientific publishing. A scientist's nightmare: software problem leads to five retractions. </w:t>
+      </w:r>
+      <w:r>
+        <w:rPr>
+          <w:rFonts w:ascii="Arial Narrow" w:hAnsi="Arial Narrow"/>
           <w:lang w:val="fr-FR"/>
         </w:rPr>
         <w:t xml:space="preserve">Science. 2006 </w:t>
@@ -254,6 +365,7 @@
       <w:proofErr w:type="spellStart"/>
       <w:r>
         <w:rPr>
+          <w:rFonts w:ascii="Arial Narrow" w:hAnsi="Arial Narrow"/>
           <w:lang w:val="fr-FR"/>
         </w:rPr>
         <w:t>Dec</w:t>
@@ -261,6 +373,7 @@
       <w:proofErr w:type="spellEnd"/>
       <w:r>
         <w:rPr>
+          <w:rFonts w:ascii="Arial Narrow" w:hAnsi="Arial Narrow"/>
           <w:lang w:val="fr-FR"/>
         </w:rPr>
         <w:t xml:space="preserve"> 22;314(5807):1856-7. </w:t>
@@ -268,6 +381,7 @@
       <w:proofErr w:type="spellStart"/>
       <w:r>
         <w:rPr>
+          <w:rFonts w:ascii="Arial Narrow" w:hAnsi="Arial Narrow"/>
           <w:lang w:val="fr-FR"/>
         </w:rPr>
         <w:t>doi</w:t>
@@ -275,15 +389,22 @@
       <w:proofErr w:type="spellEnd"/>
       <w:r>
         <w:rPr>
+          <w:rFonts w:ascii="Arial Narrow" w:hAnsi="Arial Narrow"/>
           <w:lang w:val="fr-FR"/>
         </w:rPr>
         <w:t>: 10.1126/science.314.5807.1856. PMID: 17185570.</w:t>
       </w:r>
     </w:p>
     <w:p>
+      <w:pPr>
+        <w:rPr>
+          <w:rFonts w:ascii="Arial Narrow" w:hAnsi="Arial Narrow"/>
+        </w:rPr>
+      </w:pPr>
       <w:bookmarkStart w:id="2" w:name="_Hlk86515373"/>
       <w:r>
         <w:rPr>
+          <w:rFonts w:ascii="Arial Narrow" w:hAnsi="Arial Narrow"/>
           <w:lang w:val="fr-FR"/>
         </w:rPr>
         <w:t xml:space="preserve">[9] Jiménez RC, </w:t>
@@ -291,6 +412,7 @@
       <w:proofErr w:type="spellStart"/>
       <w:r>
         <w:rPr>
+          <w:rFonts w:ascii="Arial Narrow" w:hAnsi="Arial Narrow"/>
           <w:lang w:val="fr-FR"/>
         </w:rPr>
         <w:t>Kuzak</w:t>
@@ -298,6 +420,7 @@
       <w:proofErr w:type="spellEnd"/>
       <w:r>
         <w:rPr>
+          <w:rFonts w:ascii="Arial Narrow" w:hAnsi="Arial Narrow"/>
           <w:lang w:val="fr-FR"/>
         </w:rPr>
         <w:t xml:space="preserve"> M, </w:t>
@@ -305,6 +428,7 @@
       <w:proofErr w:type="spellStart"/>
       <w:r>
         <w:rPr>
+          <w:rFonts w:ascii="Arial Narrow" w:hAnsi="Arial Narrow"/>
           <w:lang w:val="fr-FR"/>
         </w:rPr>
         <w:t>Alhamdoosh</w:t>
@@ -312,22 +436,30 @@
       <w:proofErr w:type="spellEnd"/>
       <w:r>
         <w:rPr>
+          <w:rFonts w:ascii="Arial Narrow" w:hAnsi="Arial Narrow"/>
           <w:lang w:val="fr-FR"/>
         </w:rPr>
         <w:t xml:space="preserve"> M et al. </w:t>
       </w:r>
       <w:r>
+        <w:rPr>
+          <w:rFonts w:ascii="Arial Narrow" w:hAnsi="Arial Narrow"/>
+        </w:rPr>
         <w:t>Four simple recommendations to encourage best practices in research software [version 1; peer review: 3 approved]. F1000Research 2017, 6:876 (</w:t>
       </w:r>
       <w:hyperlink r:id="rId8" w:history="1">
         <w:r>
           <w:rPr>
             <w:rStyle w:val="Hyperlink"/>
+            <w:rFonts w:ascii="Arial Narrow" w:hAnsi="Arial Narrow"/>
           </w:rPr>
           <w:t>https://doi.org/10.12688/f1000research.11407.1</w:t>
         </w:r>
       </w:hyperlink>
       <w:r>
+        <w:rPr>
+          <w:rFonts w:ascii="Arial Narrow" w:hAnsi="Arial Narrow"/>
+        </w:rPr>
         <w:t>)</w:t>
       </w:r>
     </w:p>
@@ -335,17 +467,19 @@
       <w:pPr>
         <w:rPr>
           <w:rStyle w:val="Hyperlink"/>
+          <w:rFonts w:ascii="Arial Narrow" w:hAnsi="Arial Narrow"/>
           <w:lang w:val="it-IT"/>
         </w:rPr>
       </w:pPr>
       <w:r>
-        <w:t xml:space="preserve">[10] </w:t>
-      </w:r>
-      <w:r>
-        <w:t xml:space="preserve">Data Citation Synthesis Group: Joint Declaration of Data Citation Principles. </w:t>
-      </w:r>
-      <w:r>
-        <w:rPr>
+        <w:rPr>
+          <w:rFonts w:ascii="Arial Narrow" w:hAnsi="Arial Narrow"/>
+        </w:rPr>
+        <w:t xml:space="preserve">[10] Data Citation Synthesis Group: Joint Declaration of Data Citation Principles. </w:t>
+      </w:r>
+      <w:r>
+        <w:rPr>
+          <w:rFonts w:ascii="Arial Narrow" w:hAnsi="Arial Narrow"/>
           <w:lang w:val="it-IT"/>
         </w:rPr>
         <w:t xml:space="preserve">Martone M. (ed.) San Diego CA: FORCE11; 2014 </w:t>
@@ -354,6 +488,7 @@
         <w:r>
           <w:rPr>
             <w:rStyle w:val="Hyperlink"/>
+            <w:rFonts w:ascii="Arial Narrow" w:hAnsi="Arial Narrow"/>
             <w:lang w:val="it-IT"/>
           </w:rPr>
           <w:t>https://www.force11.org/group/joint-declaration-data-citation-principles-final</w:t>
@@ -364,13 +499,15 @@
       <w:pPr>
         <w:rPr>
           <w:rStyle w:val="Hyperlink"/>
-          <w:color w:val="auto"/>
-          <w:u w:val="none"/>
-        </w:rPr>
-      </w:pPr>
-      <w:r>
-        <w:rPr>
-          <w:rStyle w:val="Hyperlink"/>
+          <w:rFonts w:ascii="Arial Narrow" w:hAnsi="Arial Narrow"/>
+          <w:color w:val="auto"/>
+          <w:u w:val="none"/>
+        </w:rPr>
+      </w:pPr>
+      <w:r>
+        <w:rPr>
+          <w:rStyle w:val="Hyperlink"/>
+          <w:rFonts w:ascii="Arial Narrow" w:hAnsi="Arial Narrow"/>
           <w:color w:val="auto"/>
           <w:u w:val="none"/>
           <w:lang w:val="de-DE"/>
@@ -381,6 +518,7 @@
       <w:r>
         <w:rPr>
           <w:rStyle w:val="Hyperlink"/>
+          <w:rFonts w:ascii="Arial Narrow" w:hAnsi="Arial Narrow"/>
           <w:color w:val="auto"/>
           <w:u w:val="none"/>
         </w:rPr>
@@ -389,6 +527,7 @@
       <w:r>
         <w:rPr>
           <w:rStyle w:val="Hyperlink"/>
+          <w:rFonts w:ascii="Arial Narrow" w:hAnsi="Arial Narrow"/>
           <w:color w:val="auto"/>
           <w:u w:val="none"/>
         </w:rPr>
@@ -397,6 +536,7 @@
       <w:r>
         <w:rPr>
           <w:rStyle w:val="Hyperlink"/>
+          <w:rFonts w:ascii="Arial Narrow" w:hAnsi="Arial Narrow"/>
           <w:color w:val="auto"/>
           <w:u w:val="none"/>
         </w:rPr>
@@ -405,6 +545,7 @@
       <w:r>
         <w:rPr>
           <w:rStyle w:val="Hyperlink"/>
+          <w:rFonts w:ascii="Arial Narrow" w:hAnsi="Arial Narrow"/>
           <w:color w:val="auto"/>
           <w:u w:val="none"/>
         </w:rPr>
@@ -413,6 +554,7 @@
       <w:r>
         <w:rPr>
           <w:rStyle w:val="Hyperlink"/>
+          <w:rFonts w:ascii="Arial Narrow" w:hAnsi="Arial Narrow"/>
           <w:color w:val="auto"/>
           <w:u w:val="none"/>
         </w:rPr>
@@ -422,87 +564,17 @@
       <w:r>
         <w:rPr>
           <w:rStyle w:val="Hyperlink"/>
-          <w:color w:val="auto"/>
-          <w:u w:val="none"/>
-        </w:rPr>
-        <w:t>-</w:t>
-      </w:r>
-      <w:r>
-        <w:rPr>
-          <w:rStyle w:val="Hyperlink"/>
-          <w:color w:val="auto"/>
-          <w:u w:val="none"/>
-        </w:rPr>
-        <w:t>a 5 star open data gold</w:t>
-      </w:r>
-      <w:r>
-        <w:rPr>
-          <w:rStyle w:val="Hyperlink"/>
-          <w:color w:val="auto"/>
-          <w:u w:val="none"/>
-        </w:rPr>
-        <w:t xml:space="preserve"> </w:t>
-      </w:r>
-      <w:r>
-        <w:rPr>
-          <w:rStyle w:val="Hyperlink"/>
-          <w:color w:val="auto"/>
-          <w:u w:val="none"/>
-        </w:rPr>
-        <w:t>standard knowledge graph of software mentions in scienti</w:t>
-      </w:r>
-      <w:r>
-        <w:rPr>
-          <w:rStyle w:val="Hyperlink"/>
-          <w:color w:val="auto"/>
-          <w:u w:val="none"/>
-        </w:rPr>
-        <w:t>f</w:t>
-      </w:r>
-      <w:r>
-        <w:rPr>
-          <w:rStyle w:val="Hyperlink"/>
-          <w:color w:val="auto"/>
-          <w:u w:val="none"/>
-        </w:rPr>
-        <w:t>ic articles [accepted]. Proceedings of</w:t>
-      </w:r>
-      <w:r>
-        <w:rPr>
-          <w:rStyle w:val="Hyperlink"/>
-          <w:color w:val="auto"/>
-          <w:u w:val="none"/>
-        </w:rPr>
-        <w:t xml:space="preserve"> </w:t>
-      </w:r>
-      <w:r>
-        <w:rPr>
-          <w:rStyle w:val="Hyperlink"/>
-          <w:color w:val="auto"/>
-          <w:u w:val="none"/>
-        </w:rPr>
-        <w:t>the 30th ACM International Conference on Information and Knowledge Management (CIKM</w:t>
-      </w:r>
-      <w:r>
-        <w:rPr>
-          <w:rStyle w:val="Hyperlink"/>
-          <w:color w:val="auto"/>
-          <w:u w:val="none"/>
-        </w:rPr>
-        <w:t xml:space="preserve"> </w:t>
-      </w:r>
-      <w:r>
-        <w:rPr>
-          <w:rStyle w:val="Hyperlink"/>
-          <w:color w:val="auto"/>
-          <w:u w:val="none"/>
-        </w:rPr>
-        <w:t xml:space="preserve">'21). </w:t>
+          <w:rFonts w:ascii="Arial Narrow" w:hAnsi="Arial Narrow"/>
+          <w:color w:val="auto"/>
+          <w:u w:val="none"/>
+        </w:rPr>
+        <w:t xml:space="preserve">-a 5 star open data gold standard knowledge graph of software mentions in scientific articles [accepted]. Proceedings of the 30th ACM International Conference on Information and Knowledge Management (CIKM '21). </w:t>
       </w:r>
       <w:hyperlink r:id="rId10" w:history="1">
         <w:r>
           <w:rPr>
             <w:rStyle w:val="Hyperlink"/>
+            <w:rFonts w:ascii="Arial Narrow" w:hAnsi="Arial Narrow"/>
           </w:rPr>
           <w:t>https://doi.org/10.1145/3459637.3482017</w:t>
         </w:r>
@@ -515,6 +587,7 @@
         <w:spacing w:line="240" w:lineRule="auto"/>
         <w:rPr>
           <w:rStyle w:val="Hyperlink"/>
+          <w:rFonts w:ascii="Arial Narrow" w:hAnsi="Arial Narrow"/>
           <w:color w:val="auto"/>
           <w:u w:val="none"/>
         </w:rPr>
@@ -523,23 +596,17 @@
       <w:r>
         <w:rPr>
           <w:rStyle w:val="Hyperlink"/>
-          <w:color w:val="auto"/>
-          <w:u w:val="none"/>
-        </w:rPr>
-        <w:t xml:space="preserve">[12] </w:t>
-      </w:r>
-      <w:r>
-        <w:rPr>
-          <w:rStyle w:val="Hyperlink"/>
-          <w:color w:val="auto"/>
-          <w:u w:val="none"/>
-        </w:rPr>
-        <w:t xml:space="preserve">Alice Allen, Peter J. </w:t>
-      </w:r>
-      <w:proofErr w:type="spellStart"/>
-      <w:r>
-        <w:rPr>
-          <w:rStyle w:val="Hyperlink"/>
+          <w:rFonts w:ascii="Arial Narrow" w:hAnsi="Arial Narrow"/>
+          <w:color w:val="auto"/>
+          <w:u w:val="none"/>
+        </w:rPr>
+        <w:t xml:space="preserve">[12] Alice Allen, Peter J. </w:t>
+      </w:r>
+      <w:proofErr w:type="spellStart"/>
+      <w:r>
+        <w:rPr>
+          <w:rStyle w:val="Hyperlink"/>
+          <w:rFonts w:ascii="Arial Narrow" w:hAnsi="Arial Narrow"/>
           <w:color w:val="auto"/>
           <w:u w:val="none"/>
         </w:rPr>
@@ -549,6 +616,7 @@
       <w:r>
         <w:rPr>
           <w:rStyle w:val="Hyperlink"/>
+          <w:rFonts w:ascii="Arial Narrow" w:hAnsi="Arial Narrow"/>
           <w:color w:val="auto"/>
           <w:u w:val="none"/>
         </w:rPr>
@@ -558,6 +626,7 @@
       <w:r>
         <w:rPr>
           <w:rStyle w:val="Hyperlink"/>
+          <w:rFonts w:ascii="Arial Narrow" w:hAnsi="Arial Narrow"/>
           <w:color w:val="auto"/>
           <w:u w:val="none"/>
         </w:rPr>
@@ -567,55 +636,17 @@
       <w:r>
         <w:rPr>
           <w:rStyle w:val="Hyperlink"/>
-          <w:color w:val="auto"/>
-          <w:u w:val="none"/>
-        </w:rPr>
-        <w:t xml:space="preserve"> Code: A</w:t>
-      </w:r>
-      <w:r>
-        <w:rPr>
-          <w:rStyle w:val="Hyperlink"/>
-          <w:color w:val="auto"/>
-          <w:u w:val="none"/>
-        </w:rPr>
-        <w:t xml:space="preserve"> </w:t>
-      </w:r>
-      <w:r>
-        <w:rPr>
-          <w:rStyle w:val="Hyperlink"/>
-          <w:color w:val="auto"/>
-          <w:u w:val="none"/>
-        </w:rPr>
-        <w:t>Preliminary Study on Research Source Code Availability and Link Persistence in</w:t>
-      </w:r>
-      <w:r>
-        <w:rPr>
-          <w:rStyle w:val="Hyperlink"/>
-          <w:color w:val="auto"/>
-          <w:u w:val="none"/>
-        </w:rPr>
-        <w:t xml:space="preserve"> </w:t>
-      </w:r>
-      <w:r>
-        <w:rPr>
-          <w:rStyle w:val="Hyperlink"/>
-          <w:color w:val="auto"/>
-          <w:u w:val="none"/>
-        </w:rPr>
-        <w:t>Astrophysics. The Astrophysical Journal Supplement Series 236, 1 (May 2018), 10.</w:t>
-      </w:r>
-      <w:r>
-        <w:rPr>
-          <w:rStyle w:val="Hyperlink"/>
-          <w:color w:val="auto"/>
-          <w:u w:val="none"/>
-        </w:rPr>
-        <w:t xml:space="preserve"> </w:t>
+          <w:rFonts w:ascii="Arial Narrow" w:hAnsi="Arial Narrow"/>
+          <w:color w:val="auto"/>
+          <w:u w:val="none"/>
+        </w:rPr>
+        <w:t xml:space="preserve"> Code: A Preliminary Study on Research Source Code Availability and Link Persistence in Astrophysics. The Astrophysical Journal Supplement Series 236, 1 (May 2018), 10. </w:t>
       </w:r>
       <w:hyperlink r:id="rId11" w:history="1">
         <w:r>
           <w:rPr>
             <w:rStyle w:val="Hyperlink"/>
+            <w:rFonts w:ascii="Arial Narrow" w:hAnsi="Arial Narrow"/>
           </w:rPr>
           <w:t>https://doi.org/10.3847/1538-4365/aab764</w:t>
         </w:r>
@@ -627,26 +658,19 @@
         <w:spacing w:line="240" w:lineRule="auto"/>
         <w:rPr>
           <w:rStyle w:val="Hyperlink"/>
-          <w:color w:val="auto"/>
-          <w:u w:val="none"/>
-        </w:rPr>
-      </w:pPr>
-      <w:r>
-        <w:rPr>
-          <w:rStyle w:val="Hyperlink"/>
-          <w:color w:val="auto"/>
-          <w:u w:val="none"/>
-        </w:rPr>
-        <w:lastRenderedPageBreak/>
-        <w:t xml:space="preserve">[13] </w:t>
-      </w:r>
-      <w:r>
-        <w:rPr>
-          <w:rStyle w:val="Hyperlink"/>
-          <w:color w:val="auto"/>
-          <w:u w:val="none"/>
-        </w:rPr>
-        <w:t>Wikipedia contributors, "Data analysis," Wikipedia, The Free Encyclopedia, https://en.wikipedia.org/w/index.php?title=Data_analysis&amp;oldid=1052485049 (accessed November 3, 2021).</w:t>
+          <w:rFonts w:ascii="Arial Narrow" w:hAnsi="Arial Narrow"/>
+          <w:color w:val="auto"/>
+          <w:u w:val="none"/>
+        </w:rPr>
+      </w:pPr>
+      <w:r>
+        <w:rPr>
+          <w:rStyle w:val="Hyperlink"/>
+          <w:rFonts w:ascii="Arial Narrow" w:hAnsi="Arial Narrow"/>
+          <w:color w:val="auto"/>
+          <w:u w:val="none"/>
+        </w:rPr>
+        <w:t>[13] Wikipedia contributors, "Data analysis," Wikipedia, The Free Encyclopedia, https://en.wikipedia.org/w/index.php?title=Data_analysis&amp;oldid=1052485049 (accessed November 3, 2021).</w:t>
       </w:r>
     </w:p>
     <w:p>
@@ -654,30 +678,23 @@
         <w:spacing w:line="240" w:lineRule="auto"/>
         <w:rPr>
           <w:rStyle w:val="Hyperlink"/>
-          <w:color w:val="auto"/>
-          <w:u w:val="none"/>
-        </w:rPr>
-      </w:pPr>
-      <w:r>
-        <w:rPr>
-          <w:rStyle w:val="Hyperlink"/>
-          <w:color w:val="auto"/>
-          <w:u w:val="none"/>
-        </w:rPr>
-        <w:t xml:space="preserve">[14] </w:t>
-      </w:r>
-      <w:r>
-        <w:rPr>
-          <w:rStyle w:val="Hyperlink"/>
-          <w:color w:val="auto"/>
-          <w:u w:val="none"/>
-        </w:rPr>
-        <w:t xml:space="preserve">James </w:t>
-      </w:r>
-      <w:proofErr w:type="spellStart"/>
-      <w:r>
-        <w:rPr>
-          <w:rStyle w:val="Hyperlink"/>
+          <w:rFonts w:ascii="Arial Narrow" w:hAnsi="Arial Narrow"/>
+        </w:rPr>
+      </w:pPr>
+      <w:r>
+        <w:rPr>
+          <w:rStyle w:val="Hyperlink"/>
+          <w:rFonts w:ascii="Arial Narrow" w:hAnsi="Arial Narrow"/>
+          <w:color w:val="auto"/>
+          <w:u w:val="none"/>
+        </w:rPr>
+        <w:t xml:space="preserve">[14] James </w:t>
+      </w:r>
+      <w:proofErr w:type="spellStart"/>
+      <w:r>
+        <w:rPr>
+          <w:rStyle w:val="Hyperlink"/>
+          <w:rFonts w:ascii="Arial Narrow" w:hAnsi="Arial Narrow"/>
           <w:color w:val="auto"/>
           <w:u w:val="none"/>
         </w:rPr>
@@ -687,6 +704,7 @@
       <w:r>
         <w:rPr>
           <w:rStyle w:val="Hyperlink"/>
+          <w:rFonts w:ascii="Arial Narrow" w:hAnsi="Arial Narrow"/>
           <w:color w:val="auto"/>
           <w:u w:val="none"/>
         </w:rPr>
@@ -696,6 +714,7 @@
       <w:r>
         <w:rPr>
           <w:rStyle w:val="Hyperlink"/>
+          <w:rFonts w:ascii="Arial Narrow" w:hAnsi="Arial Narrow"/>
           <w:color w:val="auto"/>
           <w:u w:val="none"/>
         </w:rPr>
@@ -705,6 +724,7 @@
       <w:r>
         <w:rPr>
           <w:rStyle w:val="Hyperlink"/>
+          <w:rFonts w:ascii="Arial Narrow" w:hAnsi="Arial Narrow"/>
           <w:color w:val="auto"/>
           <w:u w:val="none"/>
         </w:rPr>
@@ -714,6 +734,7 @@
       <w:r>
         <w:rPr>
           <w:rStyle w:val="Hyperlink"/>
+          <w:rFonts w:ascii="Arial Narrow" w:hAnsi="Arial Narrow"/>
           <w:color w:val="auto"/>
           <w:u w:val="none"/>
         </w:rPr>
@@ -723,6 +744,7 @@
       <w:r>
         <w:rPr>
           <w:rStyle w:val="Hyperlink"/>
+          <w:rFonts w:ascii="Arial Narrow" w:hAnsi="Arial Narrow"/>
           <w:color w:val="auto"/>
           <w:u w:val="none"/>
         </w:rPr>
@@ -732,6 +754,7 @@
       <w:r>
         <w:rPr>
           <w:rStyle w:val="Hyperlink"/>
+          <w:rFonts w:ascii="Arial Narrow" w:hAnsi="Arial Narrow"/>
           <w:color w:val="auto"/>
           <w:u w:val="none"/>
         </w:rPr>
@@ -741,6 +764,7 @@
       <w:r>
         <w:rPr>
           <w:rStyle w:val="Hyperlink"/>
+          <w:rFonts w:ascii="Arial Narrow" w:hAnsi="Arial Narrow"/>
           <w:color w:val="auto"/>
           <w:u w:val="none"/>
         </w:rPr>
@@ -750,10 +774,447 @@
         <w:r>
           <w:rPr>
             <w:rStyle w:val="Hyperlink"/>
+            <w:rFonts w:ascii="Arial Narrow" w:hAnsi="Arial Narrow"/>
           </w:rPr>
           <w:t>https://doi.org/10.1093/reseval/rvv014</w:t>
         </w:r>
       </w:hyperlink>
+    </w:p>
+    <w:p>
+      <w:pPr>
+        <w:rPr>
+          <w:rStyle w:val="Hyperlink"/>
+          <w:rFonts w:ascii="Arial Narrow" w:hAnsi="Arial Narrow"/>
+          <w:color w:val="auto"/>
+          <w:u w:val="none"/>
+        </w:rPr>
+      </w:pPr>
+      <w:r>
+        <w:rPr>
+          <w:rStyle w:val="Hyperlink"/>
+          <w:rFonts w:ascii="Arial Narrow" w:hAnsi="Arial Narrow"/>
+          <w:color w:val="auto"/>
+          <w:u w:val="none"/>
+        </w:rPr>
+        <w:t>[15] Testing scientific software: A systematic literature review</w:t>
+      </w:r>
+    </w:p>
+    <w:p>
+      <w:pPr>
+        <w:rPr>
+          <w:rStyle w:val="Hyperlink"/>
+          <w:rFonts w:ascii="Arial Narrow" w:hAnsi="Arial Narrow"/>
+          <w:color w:val="auto"/>
+          <w:u w:val="none"/>
+        </w:rPr>
+      </w:pPr>
+      <w:r>
+        <w:rPr>
+          <w:rStyle w:val="Hyperlink"/>
+          <w:rFonts w:ascii="Arial Narrow" w:hAnsi="Arial Narrow"/>
+          <w:color w:val="auto"/>
+          <w:u w:val="none"/>
+        </w:rPr>
+        <w:lastRenderedPageBreak/>
+        <w:t xml:space="preserve">[16] </w:t>
+      </w:r>
+      <w:r>
+        <w:rPr>
+          <w:rStyle w:val="Hyperlink"/>
+          <w:rFonts w:ascii="Arial Narrow" w:hAnsi="Arial Narrow"/>
+          <w:color w:val="auto"/>
+          <w:u w:val="none"/>
+        </w:rPr>
+        <w:t xml:space="preserve">Jay, Caroline &amp; Haines, Robert &amp; Katz, Daniel S.. (2020). Software must be </w:t>
+      </w:r>
+      <w:proofErr w:type="spellStart"/>
+      <w:r>
+        <w:rPr>
+          <w:rStyle w:val="Hyperlink"/>
+          <w:rFonts w:ascii="Arial Narrow" w:hAnsi="Arial Narrow"/>
+          <w:color w:val="auto"/>
+          <w:u w:val="none"/>
+        </w:rPr>
+        <w:t>recognised</w:t>
+      </w:r>
+      <w:proofErr w:type="spellEnd"/>
+      <w:r>
+        <w:rPr>
+          <w:rStyle w:val="Hyperlink"/>
+          <w:rFonts w:ascii="Arial Narrow" w:hAnsi="Arial Narrow"/>
+          <w:color w:val="auto"/>
+          <w:u w:val="none"/>
+        </w:rPr>
+        <w:t xml:space="preserve"> as an important output of scholarly research.</w:t>
+      </w:r>
+    </w:p>
+    <w:p>
+      <w:pPr>
+        <w:rPr>
+          <w:rFonts w:ascii="Arial Narrow" w:hAnsi="Arial Narrow" w:cs="Arial"/>
+          <w:color w:val="202122"/>
+          <w:shd w:val="clear" w:color="auto" w:fill="FFFFFF"/>
+        </w:rPr>
+      </w:pPr>
+      <w:r>
+        <w:rPr>
+          <w:rStyle w:val="Hyperlink"/>
+          <w:rFonts w:ascii="Arial Narrow" w:hAnsi="Arial Narrow"/>
+          <w:color w:val="auto"/>
+          <w:u w:val="none"/>
+        </w:rPr>
+        <w:t xml:space="preserve">[17] </w:t>
+      </w:r>
+      <w:r>
+        <w:rPr>
+          <w:rFonts w:ascii="Arial Narrow" w:hAnsi="Arial Narrow" w:cs="Arial"/>
+          <w:color w:val="202122"/>
+          <w:shd w:val="clear" w:color="auto" w:fill="FFFFFF"/>
+        </w:rPr>
+        <w:t>Wikipedia contributors, "Ariane 5," </w:t>
+      </w:r>
+      <w:r>
+        <w:rPr>
+          <w:rFonts w:ascii="Arial Narrow" w:hAnsi="Arial Narrow" w:cs="Arial"/>
+          <w:i/>
+          <w:iCs/>
+          <w:color w:val="202122"/>
+          <w:shd w:val="clear" w:color="auto" w:fill="FFFFFF"/>
+        </w:rPr>
+        <w:t>Wikipedia, The Free Encyclopedia,</w:t>
+      </w:r>
+      <w:r>
+        <w:rPr>
+          <w:rFonts w:ascii="Arial Narrow" w:hAnsi="Arial Narrow" w:cs="Arial"/>
+          <w:color w:val="202122"/>
+          <w:shd w:val="clear" w:color="auto" w:fill="FFFFFF"/>
+        </w:rPr>
+        <w:t> </w:t>
+      </w:r>
+      <w:hyperlink r:id="rId13" w:history="1">
+        <w:r>
+          <w:rPr>
+            <w:rStyle w:val="Hyperlink"/>
+            <w:rFonts w:ascii="Arial Narrow" w:hAnsi="Arial Narrow" w:cs="Arial"/>
+            <w:color w:val="0645AD"/>
+            <w:shd w:val="clear" w:color="auto" w:fill="FFFFFF"/>
+          </w:rPr>
+          <w:t>https://en.wikipedia.org/w/index.php?title=Ariane_5&amp;oldid=1054482061</w:t>
+        </w:r>
+      </w:hyperlink>
+      <w:r>
+        <w:rPr>
+          <w:rFonts w:ascii="Arial Narrow" w:hAnsi="Arial Narrow" w:cs="Arial"/>
+          <w:color w:val="202122"/>
+          <w:shd w:val="clear" w:color="auto" w:fill="FFFFFF"/>
+        </w:rPr>
+        <w:t> (accessed November 12, 2021).</w:t>
+      </w:r>
+    </w:p>
+    <w:p>
+      <w:pPr>
+        <w:rPr>
+          <w:rFonts w:ascii="Arial Narrow" w:hAnsi="Arial Narrow"/>
+          <w:shd w:val="clear" w:color="auto" w:fill="FFFFFF"/>
+        </w:rPr>
+      </w:pPr>
+      <w:r>
+        <w:rPr>
+          <w:rFonts w:ascii="Arial Narrow" w:hAnsi="Arial Narrow"/>
+          <w:shd w:val="clear" w:color="auto" w:fill="FFFFFF"/>
+        </w:rPr>
+        <w:t xml:space="preserve">[18] </w:t>
+      </w:r>
+      <w:r>
+        <w:rPr>
+          <w:rFonts w:ascii="Arial Narrow" w:hAnsi="Arial Narrow"/>
+          <w:shd w:val="clear" w:color="auto" w:fill="FFFFFF"/>
+        </w:rPr>
+        <w:t xml:space="preserve">Royal Swedish Academy of Sciences. 2013. Scientific Background on the Nobel Prize in Chemistry 2013. Development of Multiscale Models for Complex Chemical Systems. (October 2013). </w:t>
+      </w:r>
+      <w:hyperlink r:id="rId14" w:history="1">
+        <w:r>
+          <w:rPr>
+            <w:rStyle w:val="Hyperlink"/>
+            <w:rFonts w:ascii="Arial Narrow" w:hAnsi="Arial Narrow" w:cs="Arial"/>
+            <w:shd w:val="clear" w:color="auto" w:fill="FFFFFF"/>
+          </w:rPr>
+          <w:t>https://www.nobelprize.org/uploads/2018/06/advanced-chemistryprize2013.pdf</w:t>
+        </w:r>
+      </w:hyperlink>
+      <w:r>
+        <w:rPr>
+          <w:rFonts w:ascii="Arial Narrow" w:hAnsi="Arial Narrow"/>
+          <w:shd w:val="clear" w:color="auto" w:fill="FFFFFF"/>
+        </w:rPr>
+        <w:t xml:space="preserve"> (</w:t>
+      </w:r>
+      <w:r>
+        <w:rPr>
+          <w:rFonts w:ascii="Arial Narrow" w:hAnsi="Arial Narrow" w:cs="Arial"/>
+          <w:color w:val="202122"/>
+          <w:shd w:val="clear" w:color="auto" w:fill="FFFFFF"/>
+        </w:rPr>
+        <w:t>accessed November 1</w:t>
+      </w:r>
+      <w:r>
+        <w:rPr>
+          <w:rFonts w:ascii="Arial Narrow" w:hAnsi="Arial Narrow" w:cs="Arial"/>
+          <w:color w:val="202122"/>
+          <w:shd w:val="clear" w:color="auto" w:fill="FFFFFF"/>
+        </w:rPr>
+        <w:t>3</w:t>
+      </w:r>
+      <w:r>
+        <w:rPr>
+          <w:rFonts w:ascii="Arial Narrow" w:hAnsi="Arial Narrow" w:cs="Arial"/>
+          <w:color w:val="202122"/>
+          <w:shd w:val="clear" w:color="auto" w:fill="FFFFFF"/>
+        </w:rPr>
+        <w:t>, 2021</w:t>
+      </w:r>
+      <w:r>
+        <w:rPr>
+          <w:rFonts w:ascii="Arial Narrow" w:hAnsi="Arial Narrow"/>
+          <w:shd w:val="clear" w:color="auto" w:fill="FFFFFF"/>
+        </w:rPr>
+        <w:t>)</w:t>
+      </w:r>
+    </w:p>
+    <w:p>
+      <w:pPr>
+        <w:rPr>
+          <w:rFonts w:ascii="Arial Narrow" w:hAnsi="Arial Narrow" w:cs="Arial"/>
+          <w:color w:val="202122"/>
+          <w:shd w:val="clear" w:color="auto" w:fill="FFFFFF"/>
+        </w:rPr>
+      </w:pPr>
+      <w:r>
+        <w:rPr>
+          <w:rFonts w:ascii="Arial Narrow" w:hAnsi="Arial Narrow" w:cs="Arial"/>
+          <w:color w:val="202122"/>
+          <w:shd w:val="clear" w:color="auto" w:fill="FFFFFF"/>
+        </w:rPr>
+        <w:t xml:space="preserve">[19] </w:t>
+      </w:r>
+      <w:proofErr w:type="spellStart"/>
+      <w:r>
+        <w:rPr>
+          <w:rFonts w:ascii="Arial Narrow" w:hAnsi="Arial Narrow" w:cs="Arial"/>
+          <w:color w:val="202122"/>
+          <w:shd w:val="clear" w:color="auto" w:fill="FFFFFF"/>
+        </w:rPr>
+        <w:t>H</w:t>
+      </w:r>
+      <w:r>
+        <w:rPr>
+          <w:rFonts w:ascii="Arial Narrow" w:hAnsi="Arial Narrow" w:cs="Arial"/>
+          <w:color w:val="202122"/>
+          <w:shd w:val="clear" w:color="auto" w:fill="FFFFFF"/>
+        </w:rPr>
+        <w:t>uiping</w:t>
+      </w:r>
+      <w:r>
+        <w:rPr>
+          <w:rFonts w:ascii="Arial Narrow" w:hAnsi="Arial Narrow" w:cs="Arial"/>
+          <w:color w:val="202122"/>
+          <w:shd w:val="clear" w:color="auto" w:fill="FFFFFF"/>
+        </w:rPr>
+        <w:t>Y</w:t>
+      </w:r>
+      <w:r>
+        <w:rPr>
+          <w:rFonts w:ascii="Arial Narrow" w:hAnsi="Arial Narrow" w:cs="Arial"/>
+          <w:color w:val="202122"/>
+          <w:shd w:val="clear" w:color="auto" w:fill="FFFFFF"/>
+        </w:rPr>
+        <w:t>an</w:t>
+      </w:r>
+      <w:proofErr w:type="spellEnd"/>
+      <w:r>
+        <w:rPr>
+          <w:rFonts w:ascii="Arial Narrow" w:hAnsi="Arial Narrow" w:cs="Arial"/>
+          <w:color w:val="202122"/>
+          <w:shd w:val="clear" w:color="auto" w:fill="FFFFFF"/>
+        </w:rPr>
+        <w:t xml:space="preserve"> </w:t>
+      </w:r>
+      <w:r>
+        <w:rPr>
+          <w:rFonts w:ascii="Arial Narrow" w:hAnsi="Arial Narrow" w:cs="Arial"/>
+          <w:color w:val="202122"/>
+          <w:shd w:val="clear" w:color="auto" w:fill="FFFFFF"/>
+        </w:rPr>
+        <w:t xml:space="preserve">and </w:t>
+      </w:r>
+      <w:proofErr w:type="spellStart"/>
+      <w:r>
+        <w:rPr>
+          <w:rFonts w:ascii="Arial Narrow" w:hAnsi="Arial Narrow" w:cs="Arial"/>
+          <w:color w:val="202122"/>
+          <w:shd w:val="clear" w:color="auto" w:fill="FFFFFF"/>
+        </w:rPr>
+        <w:t>S</w:t>
+      </w:r>
+      <w:r>
+        <w:rPr>
+          <w:rFonts w:ascii="Arial Narrow" w:hAnsi="Arial Narrow" w:cs="Arial"/>
+          <w:color w:val="202122"/>
+          <w:shd w:val="clear" w:color="auto" w:fill="FFFFFF"/>
+        </w:rPr>
+        <w:t>usan</w:t>
+      </w:r>
+      <w:r>
+        <w:rPr>
+          <w:rFonts w:ascii="Arial Narrow" w:hAnsi="Arial Narrow" w:cs="Arial"/>
+          <w:color w:val="202122"/>
+          <w:shd w:val="clear" w:color="auto" w:fill="FFFFFF"/>
+        </w:rPr>
+        <w:t>Y</w:t>
+      </w:r>
+      <w:r>
+        <w:rPr>
+          <w:rFonts w:ascii="Arial Narrow" w:hAnsi="Arial Narrow" w:cs="Arial"/>
+          <w:color w:val="202122"/>
+          <w:shd w:val="clear" w:color="auto" w:fill="FFFFFF"/>
+        </w:rPr>
+        <w:t>atabe</w:t>
+      </w:r>
+      <w:proofErr w:type="spellEnd"/>
+      <w:r>
+        <w:rPr>
+          <w:rFonts w:ascii="Arial Narrow" w:hAnsi="Arial Narrow" w:cs="Arial"/>
+          <w:color w:val="202122"/>
+          <w:shd w:val="clear" w:color="auto" w:fill="FFFFFF"/>
+        </w:rPr>
+        <w:t xml:space="preserve">. Case studies of nuclear research software development. </w:t>
+      </w:r>
+      <w:proofErr w:type="spellStart"/>
+      <w:r>
+        <w:rPr>
+          <w:rFonts w:ascii="Arial Narrow" w:hAnsi="Arial Narrow" w:cs="Arial"/>
+          <w:color w:val="202122"/>
+          <w:shd w:val="clear" w:color="auto" w:fill="FFFFFF"/>
+        </w:rPr>
+        <w:t>Cnl</w:t>
+      </w:r>
+      <w:proofErr w:type="spellEnd"/>
+      <w:r>
+        <w:rPr>
+          <w:rFonts w:ascii="Arial Narrow" w:hAnsi="Arial Narrow" w:cs="Arial"/>
+          <w:color w:val="202122"/>
+          <w:shd w:val="clear" w:color="auto" w:fill="FFFFFF"/>
+        </w:rPr>
+        <w:t xml:space="preserve"> nuclear review. 8(1): 35-51. </w:t>
+      </w:r>
+      <w:hyperlink r:id="rId15" w:history="1">
+        <w:r>
+          <w:rPr>
+            <w:rStyle w:val="Hyperlink"/>
+            <w:rFonts w:ascii="Arial Narrow" w:hAnsi="Arial Narrow" w:cs="Arial"/>
+            <w:shd w:val="clear" w:color="auto" w:fill="FFFFFF"/>
+          </w:rPr>
+          <w:t>https://doi.org/10.12943/cnr.2017.00013</w:t>
+        </w:r>
+      </w:hyperlink>
+    </w:p>
+    <w:p>
+      <w:pPr>
+        <w:rPr>
+          <w:rFonts w:ascii="Arial Narrow" w:hAnsi="Arial Narrow" w:cs="Arial"/>
+          <w:color w:val="202122"/>
+          <w:shd w:val="clear" w:color="auto" w:fill="FFFFFF"/>
+        </w:rPr>
+      </w:pPr>
+      <w:r>
+        <w:rPr>
+          <w:rFonts w:ascii="Arial Narrow" w:hAnsi="Arial Narrow" w:cs="Arial"/>
+          <w:color w:val="202122"/>
+          <w:shd w:val="clear" w:color="auto" w:fill="FFFFFF"/>
+        </w:rPr>
+        <w:t xml:space="preserve">[20] </w:t>
+      </w:r>
+      <w:r>
+        <w:rPr>
+          <w:rFonts w:ascii="Arial Narrow" w:hAnsi="Arial Narrow" w:cs="Arial"/>
+          <w:color w:val="202122"/>
+          <w:shd w:val="clear" w:color="auto" w:fill="FFFFFF"/>
+        </w:rPr>
+        <w:t xml:space="preserve">Wikipedia contributors, "Comprehensive Nuclear-Test-Ban Treaty," Wikipedia, The Free Encyclopedia, </w:t>
+      </w:r>
+      <w:hyperlink r:id="rId16" w:history="1">
+        <w:r>
+          <w:rPr>
+            <w:rStyle w:val="Hyperlink"/>
+            <w:rFonts w:ascii="Arial Narrow" w:hAnsi="Arial Narrow" w:cs="Arial"/>
+            <w:shd w:val="clear" w:color="auto" w:fill="FFFFFF"/>
+          </w:rPr>
+          <w:t>https://en.wikipedia.org/w/index.php?title=Comprehensive_Nuclear-Test-Ban_Treaty&amp;oldid=1053274189</w:t>
+        </w:r>
+      </w:hyperlink>
+      <w:r>
+        <w:rPr>
+          <w:rFonts w:ascii="Arial Narrow" w:hAnsi="Arial Narrow" w:cs="Arial"/>
+          <w:color w:val="202122"/>
+          <w:shd w:val="clear" w:color="auto" w:fill="FFFFFF"/>
+        </w:rPr>
+        <w:t xml:space="preserve"> </w:t>
+      </w:r>
+      <w:r>
+        <w:rPr>
+          <w:rFonts w:ascii="Arial Narrow" w:hAnsi="Arial Narrow" w:cs="Arial"/>
+          <w:color w:val="202122"/>
+          <w:shd w:val="clear" w:color="auto" w:fill="FFFFFF"/>
+        </w:rPr>
+        <w:t>(accessed November 13, 2021).</w:t>
+      </w:r>
+    </w:p>
+    <w:p>
+      <w:pPr>
+        <w:rPr>
+          <w:rFonts w:ascii="Arial Narrow" w:hAnsi="Arial Narrow" w:cs="Arial"/>
+          <w:color w:val="202122"/>
+          <w:shd w:val="clear" w:color="auto" w:fill="FFFFFF"/>
+        </w:rPr>
+      </w:pPr>
+    </w:p>
+    <w:p>
+      <w:pPr>
+        <w:rPr>
+          <w:rFonts w:ascii="Arial Narrow" w:hAnsi="Arial Narrow" w:cs="Arial"/>
+          <w:color w:val="202122"/>
+          <w:shd w:val="clear" w:color="auto" w:fill="FFFFFF"/>
+        </w:rPr>
+      </w:pPr>
+    </w:p>
+    <w:p>
+      <w:pPr>
+        <w:rPr>
+          <w:rFonts w:cs="Arial"/>
+          <w:color w:val="202122"/>
+          <w:shd w:val="clear" w:color="auto" w:fill="FFFFFF"/>
+        </w:rPr>
+      </w:pPr>
+    </w:p>
+    <w:p>
+      <w:pPr>
+        <w:rPr>
+          <w:rFonts w:cs="Arial"/>
+          <w:color w:val="202122"/>
+          <w:shd w:val="clear" w:color="auto" w:fill="FFFFFF"/>
+        </w:rPr>
+      </w:pPr>
+    </w:p>
+    <w:p>
+      <w:pPr>
+        <w:rPr>
+          <w:rStyle w:val="Hyperlink"/>
+          <w:rFonts w:cs="Arial"/>
+          <w:color w:val="202122"/>
+          <w:u w:val="none"/>
+          <w:shd w:val="clear" w:color="auto" w:fill="FFFFFF"/>
+        </w:rPr>
+      </w:pPr>
     </w:p>
     <w:p>
       <w:pPr>
@@ -1270,6 +1731,18 @@
       <w:shd w:val="clear" w:color="auto" w:fill="E1DFDD"/>
     </w:rPr>
   </w:style>
+  <w:style w:type="character" w:styleId="FollowedHyperlink">
+    <w:name w:val="FollowedHyperlink"/>
+    <w:basedOn w:val="DefaultParagraphFont"/>
+    <w:uiPriority w:val="99"/>
+    <w:semiHidden/>
+    <w:unhideWhenUsed/>
+    <w:rsid w:val="003E1937"/>
+    <w:rPr>
+      <w:color w:val="954F72" w:themeColor="followedHyperlink"/>
+      <w:u w:val="single"/>
+    </w:rPr>
+  </w:style>
 </w:styles>
 </file>
 

</xml_diff>

<commit_message>
role of sw ++
</commit_message>
<xml_diff>
--- a/Report Paper/References.docx
+++ b/Report Paper/References.docx
@@ -923,14 +923,7 @@
           <w:rFonts w:ascii="Arial Narrow" w:hAnsi="Arial Narrow"/>
           <w:shd w:val="clear" w:color="auto" w:fill="FFFFFF"/>
         </w:rPr>
-        <w:t xml:space="preserve">[18] </w:t>
-      </w:r>
-      <w:r>
-        <w:rPr>
-          <w:rFonts w:ascii="Arial Narrow" w:hAnsi="Arial Narrow"/>
-          <w:shd w:val="clear" w:color="auto" w:fill="FFFFFF"/>
-        </w:rPr>
-        <w:t xml:space="preserve">Royal Swedish Academy of Sciences. 2013. Scientific Background on the Nobel Prize in Chemistry 2013. Development of Multiscale Models for Complex Chemical Systems. (October 2013). </w:t>
+        <w:t xml:space="preserve">[18] Royal Swedish Academy of Sciences. 2013. Scientific Background on the Nobel Prize in Chemistry 2013. Development of Multiscale Models for Complex Chemical Systems. (October 2013). </w:t>
       </w:r>
       <w:hyperlink r:id="rId14" w:history="1">
         <w:r>
@@ -955,23 +948,7 @@
           <w:color w:val="202122"/>
           <w:shd w:val="clear" w:color="auto" w:fill="FFFFFF"/>
         </w:rPr>
-        <w:t>accessed November 1</w:t>
-      </w:r>
-      <w:r>
-        <w:rPr>
-          <w:rFonts w:ascii="Arial Narrow" w:hAnsi="Arial Narrow" w:cs="Arial"/>
-          <w:color w:val="202122"/>
-          <w:shd w:val="clear" w:color="auto" w:fill="FFFFFF"/>
-        </w:rPr>
-        <w:t>3</w:t>
-      </w:r>
-      <w:r>
-        <w:rPr>
-          <w:rFonts w:ascii="Arial Narrow" w:hAnsi="Arial Narrow" w:cs="Arial"/>
-          <w:color w:val="202122"/>
-          <w:shd w:val="clear" w:color="auto" w:fill="FFFFFF"/>
-        </w:rPr>
-        <w:t>, 2021</w:t>
+        <w:t>accessed November 13, 2021</w:t>
       </w:r>
       <w:r>
         <w:rPr>
@@ -1037,15 +1014,7 @@
           <w:color w:val="202122"/>
           <w:shd w:val="clear" w:color="auto" w:fill="FFFFFF"/>
         </w:rPr>
-        <w:t xml:space="preserve"> </w:t>
-      </w:r>
-      <w:r>
-        <w:rPr>
-          <w:rFonts w:ascii="Arial Narrow" w:hAnsi="Arial Narrow" w:cs="Arial"/>
-          <w:color w:val="202122"/>
-          <w:shd w:val="clear" w:color="auto" w:fill="FFFFFF"/>
-        </w:rPr>
-        <w:t xml:space="preserve">and </w:t>
+        <w:t xml:space="preserve"> and </w:t>
       </w:r>
       <w:proofErr w:type="spellStart"/>
       <w:r>
@@ -1167,6 +1136,271 @@
           <w:shd w:val="clear" w:color="auto" w:fill="FFFFFF"/>
         </w:rPr>
         <w:t>(accessed November 13, 2021).</w:t>
+      </w:r>
+    </w:p>
+    <w:p>
+      <w:pPr>
+        <w:rPr>
+          <w:rFonts w:ascii="Arial Narrow" w:hAnsi="Arial Narrow" w:cs="Arial"/>
+          <w:color w:val="202122"/>
+          <w:shd w:val="clear" w:color="auto" w:fill="FFFFFF"/>
+        </w:rPr>
+      </w:pPr>
+      <w:r>
+        <w:rPr>
+          <w:rFonts w:ascii="Arial Narrow" w:hAnsi="Arial Narrow" w:cs="Arial"/>
+          <w:color w:val="202122"/>
+          <w:shd w:val="clear" w:color="auto" w:fill="FFFFFF"/>
+        </w:rPr>
+        <w:t xml:space="preserve">[21] </w:t>
+      </w:r>
+      <w:hyperlink r:id="rId17" w:history="1">
+        <w:r>
+          <w:rPr>
+            <w:rStyle w:val="Hyperlink"/>
+            <w:rFonts w:ascii="Arial Narrow" w:hAnsi="Arial Narrow" w:cs="Arial"/>
+            <w:shd w:val="clear" w:color="auto" w:fill="FFFFFF"/>
+          </w:rPr>
+          <w:t>https://www.researchsoft.org/about-resa/</w:t>
+        </w:r>
+      </w:hyperlink>
+    </w:p>
+    <w:p>
+      <w:pPr>
+        <w:rPr>
+          <w:rFonts w:ascii="Arial Narrow" w:hAnsi="Arial Narrow" w:cs="Arial"/>
+          <w:color w:val="202122"/>
+          <w:shd w:val="clear" w:color="auto" w:fill="FFFFFF"/>
+        </w:rPr>
+      </w:pPr>
+      <w:r>
+        <w:rPr>
+          <w:rFonts w:ascii="Arial Narrow" w:hAnsi="Arial Narrow" w:cs="Arial"/>
+          <w:color w:val="202122"/>
+          <w:shd w:val="clear" w:color="auto" w:fill="FFFFFF"/>
+          <w:lang w:val="de-DE"/>
+        </w:rPr>
+        <w:t xml:space="preserve">[22] </w:t>
+      </w:r>
+      <w:r>
+        <w:rPr>
+          <w:rFonts w:ascii="Arial Narrow" w:hAnsi="Arial Narrow" w:cs="Arial"/>
+          <w:color w:val="202122"/>
+          <w:shd w:val="clear" w:color="auto" w:fill="FFFFFF"/>
+          <w:lang w:val="de-DE"/>
+        </w:rPr>
+        <w:t>Barker, Michelle, Katz, Daniel S., &amp; Gonzalez-</w:t>
+      </w:r>
+      <w:proofErr w:type="spellStart"/>
+      <w:r>
+        <w:rPr>
+          <w:rFonts w:ascii="Arial Narrow" w:hAnsi="Arial Narrow" w:cs="Arial"/>
+          <w:color w:val="202122"/>
+          <w:shd w:val="clear" w:color="auto" w:fill="FFFFFF"/>
+          <w:lang w:val="de-DE"/>
+        </w:rPr>
+        <w:t>Beltran</w:t>
+      </w:r>
+      <w:proofErr w:type="spellEnd"/>
+      <w:r>
+        <w:rPr>
+          <w:rFonts w:ascii="Arial Narrow" w:hAnsi="Arial Narrow" w:cs="Arial"/>
+          <w:color w:val="202122"/>
+          <w:shd w:val="clear" w:color="auto" w:fill="FFFFFF"/>
+          <w:lang w:val="de-DE"/>
+        </w:rPr>
+        <w:t xml:space="preserve">, Alejandra. </w:t>
+      </w:r>
+      <w:r>
+        <w:rPr>
+          <w:rFonts w:ascii="Arial Narrow" w:hAnsi="Arial Narrow" w:cs="Arial"/>
+          <w:color w:val="202122"/>
+          <w:shd w:val="clear" w:color="auto" w:fill="FFFFFF"/>
+        </w:rPr>
+        <w:t xml:space="preserve">(2020). Evidence for the importance of research software. </w:t>
+      </w:r>
+      <w:proofErr w:type="spellStart"/>
+      <w:r>
+        <w:rPr>
+          <w:rFonts w:ascii="Arial Narrow" w:hAnsi="Arial Narrow" w:cs="Arial"/>
+          <w:color w:val="202122"/>
+          <w:shd w:val="clear" w:color="auto" w:fill="FFFFFF"/>
+        </w:rPr>
+        <w:t>Zenodo</w:t>
+      </w:r>
+      <w:proofErr w:type="spellEnd"/>
+      <w:r>
+        <w:rPr>
+          <w:rFonts w:ascii="Arial Narrow" w:hAnsi="Arial Narrow" w:cs="Arial"/>
+          <w:color w:val="202122"/>
+          <w:shd w:val="clear" w:color="auto" w:fill="FFFFFF"/>
+        </w:rPr>
+        <w:t xml:space="preserve">. </w:t>
+      </w:r>
+      <w:hyperlink r:id="rId18" w:history="1">
+        <w:r>
+          <w:rPr>
+            <w:rStyle w:val="Hyperlink"/>
+            <w:rFonts w:ascii="Arial Narrow" w:hAnsi="Arial Narrow" w:cs="Arial"/>
+            <w:shd w:val="clear" w:color="auto" w:fill="FFFFFF"/>
+          </w:rPr>
+          <w:t>https://doi.org/10.5281/zenodo.3884311</w:t>
+        </w:r>
+      </w:hyperlink>
+      <w:r>
+        <w:rPr>
+          <w:rFonts w:ascii="Arial Narrow" w:hAnsi="Arial Narrow" w:cs="Arial"/>
+          <w:color w:val="202122"/>
+          <w:shd w:val="clear" w:color="auto" w:fill="FFFFFF"/>
+        </w:rPr>
+        <w:t xml:space="preserve"> </w:t>
+      </w:r>
+    </w:p>
+    <w:p>
+      <w:pPr>
+        <w:rPr>
+          <w:rFonts w:ascii="Arial Narrow" w:hAnsi="Arial Narrow" w:cs="Arial"/>
+          <w:color w:val="202122"/>
+          <w:shd w:val="clear" w:color="auto" w:fill="FFFFFF"/>
+        </w:rPr>
+      </w:pPr>
+      <w:r>
+        <w:rPr>
+          <w:rFonts w:ascii="Arial Narrow" w:hAnsi="Arial Narrow" w:cs="Arial"/>
+          <w:color w:val="202122"/>
+          <w:shd w:val="clear" w:color="auto" w:fill="FFFFFF"/>
+        </w:rPr>
+        <w:t xml:space="preserve">[23] </w:t>
+      </w:r>
+      <w:hyperlink r:id="rId19" w:history="1">
+        <w:r>
+          <w:rPr>
+            <w:rStyle w:val="Hyperlink"/>
+            <w:rFonts w:ascii="Arial Narrow" w:hAnsi="Arial Narrow" w:cs="Arial"/>
+            <w:shd w:val="clear" w:color="auto" w:fill="FFFFFF"/>
+          </w:rPr>
+          <w:t>https://arstechnica.com/information-technology/2019/10/chemists-discover-cross-platform-python-scripts-not-so-cross-platform/</w:t>
+        </w:r>
+      </w:hyperlink>
+      <w:r>
+        <w:rPr>
+          <w:rFonts w:ascii="Arial Narrow" w:hAnsi="Arial Narrow" w:cs="Arial"/>
+          <w:color w:val="202122"/>
+          <w:shd w:val="clear" w:color="auto" w:fill="FFFFFF"/>
+        </w:rPr>
+        <w:t xml:space="preserve"> </w:t>
+      </w:r>
+    </w:p>
+    <w:p>
+      <w:pPr>
+        <w:rPr>
+          <w:rFonts w:ascii="Arial Narrow" w:hAnsi="Arial Narrow" w:cs="Arial"/>
+          <w:color w:val="202122"/>
+          <w:shd w:val="clear" w:color="auto" w:fill="FFFFFF"/>
+        </w:rPr>
+      </w:pPr>
+      <w:r>
+        <w:rPr>
+          <w:rFonts w:ascii="Arial Narrow" w:hAnsi="Arial Narrow" w:cs="Arial"/>
+          <w:color w:val="202122"/>
+          <w:shd w:val="clear" w:color="auto" w:fill="FFFFFF"/>
+        </w:rPr>
+        <w:t xml:space="preserve">[24] </w:t>
+      </w:r>
+      <w:r>
+        <w:rPr>
+          <w:rFonts w:ascii="Arial Narrow" w:hAnsi="Arial Narrow" w:cs="Arial"/>
+          <w:color w:val="202122"/>
+          <w:shd w:val="clear" w:color="auto" w:fill="FFFFFF"/>
+        </w:rPr>
+        <w:t>Yang, B., Rousseau, R., Wang, X., &amp; Huang, S. (2018). How important is scientific software in bioinformatics research? A comparative study between international and Chinese research communities. Journal of the Association for Information Science and Technology, 69.</w:t>
+      </w:r>
+      <w:r>
+        <w:rPr>
+          <w:rFonts w:ascii="Arial Narrow" w:hAnsi="Arial Narrow" w:cs="Arial"/>
+          <w:color w:val="202122"/>
+          <w:shd w:val="clear" w:color="auto" w:fill="FFFFFF"/>
+        </w:rPr>
+        <w:t xml:space="preserve"> </w:t>
+      </w:r>
+      <w:hyperlink r:id="rId20" w:history="1">
+        <w:r>
+          <w:rPr>
+            <w:rStyle w:val="Hyperlink"/>
+            <w:rFonts w:ascii="Arial Narrow" w:hAnsi="Arial Narrow" w:cs="Arial"/>
+            <w:shd w:val="clear" w:color="auto" w:fill="FFFFFF"/>
+          </w:rPr>
+          <w:t>https://doi.org/10.1002/asi.24031</w:t>
+        </w:r>
+      </w:hyperlink>
+      <w:r>
+        <w:rPr>
+          <w:rFonts w:ascii="Arial Narrow" w:hAnsi="Arial Narrow" w:cs="Arial"/>
+          <w:color w:val="202122"/>
+          <w:shd w:val="clear" w:color="auto" w:fill="FFFFFF"/>
+        </w:rPr>
+        <w:t xml:space="preserve"> </w:t>
+      </w:r>
+    </w:p>
+    <w:p>
+      <w:pPr>
+        <w:rPr>
+          <w:rFonts w:ascii="Arial Narrow" w:hAnsi="Arial Narrow" w:cs="Arial"/>
+          <w:color w:val="202122"/>
+          <w:shd w:val="clear" w:color="auto" w:fill="FFFFFF"/>
+        </w:rPr>
+      </w:pPr>
+      <w:r>
+        <w:rPr>
+          <w:rFonts w:ascii="Arial Narrow" w:hAnsi="Arial Narrow" w:cs="Arial"/>
+          <w:color w:val="202122"/>
+          <w:shd w:val="clear" w:color="auto" w:fill="FFFFFF"/>
+        </w:rPr>
+        <w:t xml:space="preserve">[25] </w:t>
+      </w:r>
+      <w:r>
+        <w:rPr>
+          <w:rFonts w:ascii="Arial Narrow" w:hAnsi="Arial Narrow" w:cs="Arial"/>
+          <w:color w:val="202122"/>
+          <w:shd w:val="clear" w:color="auto" w:fill="FFFFFF"/>
+        </w:rPr>
+        <w:t xml:space="preserve">Pan, X., Yan, E. &amp; Hua, W. Disciplinary differences of software use and impact in scientific literature. </w:t>
+      </w:r>
+      <w:proofErr w:type="spellStart"/>
+      <w:r>
+        <w:rPr>
+          <w:rFonts w:ascii="Arial Narrow" w:hAnsi="Arial Narrow" w:cs="Arial"/>
+          <w:color w:val="202122"/>
+          <w:shd w:val="clear" w:color="auto" w:fill="FFFFFF"/>
+        </w:rPr>
+        <w:t>Scientometrics</w:t>
+      </w:r>
+      <w:proofErr w:type="spellEnd"/>
+      <w:r>
+        <w:rPr>
+          <w:rFonts w:ascii="Arial Narrow" w:hAnsi="Arial Narrow" w:cs="Arial"/>
+          <w:color w:val="202122"/>
+          <w:shd w:val="clear" w:color="auto" w:fill="FFFFFF"/>
+        </w:rPr>
+        <w:t xml:space="preserve"> 109, 1593–1610 (2016). </w:t>
+      </w:r>
+      <w:hyperlink r:id="rId21" w:history="1">
+        <w:r>
+          <w:rPr>
+            <w:rStyle w:val="Hyperlink"/>
+            <w:rFonts w:ascii="Arial Narrow" w:hAnsi="Arial Narrow" w:cs="Arial"/>
+            <w:shd w:val="clear" w:color="auto" w:fill="FFFFFF"/>
+          </w:rPr>
+          <w:t>https://doi.org/10.1007/s11192-016-2138-4</w:t>
+        </w:r>
+      </w:hyperlink>
+      <w:r>
+        <w:rPr>
+          <w:rFonts w:ascii="Arial Narrow" w:hAnsi="Arial Narrow" w:cs="Arial"/>
+          <w:color w:val="202122"/>
+          <w:shd w:val="clear" w:color="auto" w:fill="FFFFFF"/>
+        </w:rPr>
+        <w:t xml:space="preserve"> </w:t>
       </w:r>
     </w:p>
     <w:p>

</xml_diff>

<commit_message>
research breakthroughs using a sw
</commit_message>
<xml_diff>
--- a/Report Paper/References.docx
+++ b/Report Paper/References.docx
@@ -1180,16 +1180,7 @@
           <w:shd w:val="clear" w:color="auto" w:fill="FFFFFF"/>
           <w:lang w:val="de-DE"/>
         </w:rPr>
-        <w:t xml:space="preserve">[22] </w:t>
-      </w:r>
-      <w:r>
-        <w:rPr>
-          <w:rFonts w:ascii="Arial Narrow" w:hAnsi="Arial Narrow" w:cs="Arial"/>
-          <w:color w:val="202122"/>
-          <w:shd w:val="clear" w:color="auto" w:fill="FFFFFF"/>
-          <w:lang w:val="de-DE"/>
-        </w:rPr>
-        <w:t>Barker, Michelle, Katz, Daniel S., &amp; Gonzalez-</w:t>
+        <w:t>[22] Barker, Michelle, Katz, Daniel S., &amp; Gonzalez-</w:t>
       </w:r>
       <w:proofErr w:type="spellStart"/>
       <w:r>
@@ -1348,6 +1339,7 @@
           <w:rFonts w:ascii="Arial Narrow" w:hAnsi="Arial Narrow" w:cs="Arial"/>
           <w:color w:val="202122"/>
           <w:shd w:val="clear" w:color="auto" w:fill="FFFFFF"/>
+          <w:lang w:val="it-IT"/>
         </w:rPr>
       </w:pPr>
       <w:r>
@@ -1372,6 +1364,7 @@
           <w:rFonts w:ascii="Arial Narrow" w:hAnsi="Arial Narrow" w:cs="Arial"/>
           <w:color w:val="202122"/>
           <w:shd w:val="clear" w:color="auto" w:fill="FFFFFF"/>
+          <w:lang w:val="it-IT"/>
         </w:rPr>
         <w:t>Scientometrics</w:t>
       </w:r>
@@ -1381,6 +1374,7 @@
           <w:rFonts w:ascii="Arial Narrow" w:hAnsi="Arial Narrow" w:cs="Arial"/>
           <w:color w:val="202122"/>
           <w:shd w:val="clear" w:color="auto" w:fill="FFFFFF"/>
+          <w:lang w:val="it-IT"/>
         </w:rPr>
         <w:t xml:space="preserve"> 109, 1593–1610 (2016). </w:t>
       </w:r>
@@ -1390,6 +1384,7 @@
             <w:rStyle w:val="Hyperlink"/>
             <w:rFonts w:ascii="Arial Narrow" w:hAnsi="Arial Narrow" w:cs="Arial"/>
             <w:shd w:val="clear" w:color="auto" w:fill="FFFFFF"/>
+            <w:lang w:val="it-IT"/>
           </w:rPr>
           <w:t>https://doi.org/10.1007/s11192-016-2138-4</w:t>
         </w:r>
@@ -1399,6 +1394,7 @@
           <w:rFonts w:ascii="Arial Narrow" w:hAnsi="Arial Narrow" w:cs="Arial"/>
           <w:color w:val="202122"/>
           <w:shd w:val="clear" w:color="auto" w:fill="FFFFFF"/>
+          <w:lang w:val="it-IT"/>
         </w:rPr>
         <w:t xml:space="preserve"> </w:t>
       </w:r>
@@ -1409,15 +1405,56 @@
           <w:rFonts w:ascii="Arial Narrow" w:hAnsi="Arial Narrow" w:cs="Arial"/>
           <w:color w:val="202122"/>
           <w:shd w:val="clear" w:color="auto" w:fill="FFFFFF"/>
-        </w:rPr>
-      </w:pPr>
-    </w:p>
-    <w:p>
-      <w:pPr>
-        <w:rPr>
-          <w:rFonts w:ascii="Arial Narrow" w:hAnsi="Arial Narrow" w:cs="Arial"/>
-          <w:color w:val="202122"/>
-          <w:shd w:val="clear" w:color="auto" w:fill="FFFFFF"/>
+          <w:lang w:val="it-IT"/>
+        </w:rPr>
+      </w:pPr>
+      <w:r>
+        <w:rPr>
+          <w:rFonts w:ascii="Arial Narrow" w:hAnsi="Arial Narrow" w:cs="Arial"/>
+          <w:color w:val="202122"/>
+          <w:shd w:val="clear" w:color="auto" w:fill="FFFFFF"/>
+          <w:lang w:val="it-IT"/>
+        </w:rPr>
+        <w:t xml:space="preserve">[26] </w:t>
+      </w:r>
+      <w:hyperlink r:id="rId22" w:history="1">
+        <w:r>
+          <w:rPr>
+            <w:rStyle w:val="Hyperlink"/>
+            <w:rFonts w:ascii="Arial Narrow" w:hAnsi="Arial Narrow" w:cs="Arial"/>
+            <w:shd w:val="clear" w:color="auto" w:fill="FFFFFF"/>
+            <w:lang w:val="it-IT"/>
+          </w:rPr>
+          <w:t>https://numfocus.org/case-studies/first-photograph-black-hole</w:t>
+        </w:r>
+      </w:hyperlink>
+      <w:r>
+        <w:rPr>
+          <w:rFonts w:ascii="Arial Narrow" w:hAnsi="Arial Narrow" w:cs="Arial"/>
+          <w:color w:val="202122"/>
+          <w:shd w:val="clear" w:color="auto" w:fill="FFFFFF"/>
+          <w:lang w:val="it-IT"/>
+        </w:rPr>
+        <w:t xml:space="preserve"> </w:t>
+      </w:r>
+    </w:p>
+    <w:p>
+      <w:pPr>
+        <w:rPr>
+          <w:rFonts w:ascii="Arial Narrow" w:hAnsi="Arial Narrow" w:cs="Arial"/>
+          <w:color w:val="202122"/>
+          <w:shd w:val="clear" w:color="auto" w:fill="FFFFFF"/>
+          <w:lang w:val="it-IT"/>
+        </w:rPr>
+      </w:pPr>
+    </w:p>
+    <w:p>
+      <w:pPr>
+        <w:rPr>
+          <w:rFonts w:ascii="Arial Narrow" w:hAnsi="Arial Narrow" w:cs="Arial"/>
+          <w:color w:val="202122"/>
+          <w:shd w:val="clear" w:color="auto" w:fill="FFFFFF"/>
+          <w:lang w:val="it-IT"/>
         </w:rPr>
       </w:pPr>
     </w:p>
@@ -1427,6 +1464,7 @@
           <w:rFonts w:cs="Arial"/>
           <w:color w:val="202122"/>
           <w:shd w:val="clear" w:color="auto" w:fill="FFFFFF"/>
+          <w:lang w:val="it-IT"/>
         </w:rPr>
       </w:pPr>
     </w:p>
@@ -1436,6 +1474,7 @@
           <w:rFonts w:cs="Arial"/>
           <w:color w:val="202122"/>
           <w:shd w:val="clear" w:color="auto" w:fill="FFFFFF"/>
+          <w:lang w:val="it-IT"/>
         </w:rPr>
       </w:pPr>
     </w:p>
@@ -1447,6 +1486,7 @@
           <w:color w:val="202122"/>
           <w:u w:val="none"/>
           <w:shd w:val="clear" w:color="auto" w:fill="FFFFFF"/>
+          <w:lang w:val="it-IT"/>
         </w:rPr>
       </w:pPr>
     </w:p>
@@ -1457,12 +1497,16 @@
           <w:rStyle w:val="Hyperlink"/>
           <w:color w:val="auto"/>
           <w:u w:val="none"/>
+          <w:lang w:val="it-IT"/>
         </w:rPr>
       </w:pPr>
     </w:p>
     <w:p>
       <w:pPr>
         <w:spacing w:line="240" w:lineRule="auto"/>
+        <w:rPr>
+          <w:lang w:val="it-IT"/>
+        </w:rPr>
       </w:pPr>
     </w:p>
     <w:sectPr>

</xml_diff>

<commit_message>
update role of sw
</commit_message>
<xml_diff>
--- a/Report Paper/References.docx
+++ b/Report Paper/References.docx
@@ -1444,17 +1444,262 @@
           <w:rFonts w:ascii="Arial Narrow" w:hAnsi="Arial Narrow" w:cs="Arial"/>
           <w:color w:val="202122"/>
           <w:shd w:val="clear" w:color="auto" w:fill="FFFFFF"/>
-          <w:lang w:val="it-IT"/>
-        </w:rPr>
-      </w:pPr>
-    </w:p>
-    <w:p>
-      <w:pPr>
-        <w:rPr>
-          <w:rFonts w:ascii="Arial Narrow" w:hAnsi="Arial Narrow" w:cs="Arial"/>
-          <w:color w:val="202122"/>
-          <w:shd w:val="clear" w:color="auto" w:fill="FFFFFF"/>
-          <w:lang w:val="it-IT"/>
+        </w:rPr>
+      </w:pPr>
+      <w:r>
+        <w:rPr>
+          <w:rFonts w:ascii="Arial Narrow" w:hAnsi="Arial Narrow" w:cs="Arial"/>
+          <w:color w:val="202122"/>
+          <w:shd w:val="clear" w:color="auto" w:fill="FFFFFF"/>
+        </w:rPr>
+        <w:t xml:space="preserve">[28] </w:t>
+      </w:r>
+      <w:r>
+        <w:rPr>
+          <w:rFonts w:ascii="Arial Narrow" w:hAnsi="Arial Narrow" w:cs="Arial"/>
+          <w:color w:val="202122"/>
+          <w:shd w:val="clear" w:color="auto" w:fill="FFFFFF"/>
+        </w:rPr>
+        <w:t xml:space="preserve">R. Lutz, "Software Engineering for Space Exploration," in Computer, vol. 44, no. 10, pp. 41-46, Oct. 2011, </w:t>
+      </w:r>
+      <w:hyperlink r:id="rId23" w:history="1">
+        <w:r>
+          <w:rPr>
+            <w:rStyle w:val="Hyperlink"/>
+            <w:rFonts w:ascii="Arial Narrow" w:hAnsi="Arial Narrow" w:cs="Arial"/>
+            <w:shd w:val="clear" w:color="auto" w:fill="FFFFFF"/>
+          </w:rPr>
+          <w:t>https://doi.org/10.11</w:t>
+        </w:r>
+        <w:r>
+          <w:rPr>
+            <w:rStyle w:val="Hyperlink"/>
+            <w:rFonts w:ascii="Arial Narrow" w:hAnsi="Arial Narrow" w:cs="Arial"/>
+            <w:shd w:val="clear" w:color="auto" w:fill="FFFFFF"/>
+          </w:rPr>
+          <w:t>0</w:t>
+        </w:r>
+        <w:r>
+          <w:rPr>
+            <w:rStyle w:val="Hyperlink"/>
+            <w:rFonts w:ascii="Arial Narrow" w:hAnsi="Arial Narrow" w:cs="Arial"/>
+            <w:shd w:val="clear" w:color="auto" w:fill="FFFFFF"/>
+          </w:rPr>
+          <w:t>9/MC.2011.264</w:t>
+        </w:r>
+      </w:hyperlink>
+      <w:r>
+        <w:rPr>
+          <w:rFonts w:ascii="Arial Narrow" w:hAnsi="Arial Narrow" w:cs="Arial"/>
+          <w:color w:val="202122"/>
+          <w:shd w:val="clear" w:color="auto" w:fill="FFFFFF"/>
+        </w:rPr>
+        <w:t xml:space="preserve">  </w:t>
+      </w:r>
+    </w:p>
+    <w:p>
+      <w:pPr>
+        <w:rPr>
+          <w:rFonts w:ascii="Arial Narrow" w:hAnsi="Arial Narrow" w:cs="Arial"/>
+          <w:color w:val="202122"/>
+          <w:shd w:val="clear" w:color="auto" w:fill="FFFFFF"/>
+        </w:rPr>
+      </w:pPr>
+      <w:r>
+        <w:rPr>
+          <w:rFonts w:ascii="Arial Narrow" w:hAnsi="Arial Narrow" w:cs="Arial"/>
+          <w:color w:val="202122"/>
+          <w:shd w:val="clear" w:color="auto" w:fill="FFFFFF"/>
+        </w:rPr>
+        <w:t xml:space="preserve">[29] </w:t>
+      </w:r>
+      <w:r>
+        <w:rPr>
+          <w:rFonts w:ascii="Arial Narrow" w:hAnsi="Arial Narrow" w:cs="Arial"/>
+          <w:color w:val="202122"/>
+          <w:shd w:val="clear" w:color="auto" w:fill="FFFFFF"/>
+        </w:rPr>
+        <w:t xml:space="preserve">Wikipedia contributors, "Event Horizon Telescope," Wikipedia, The Free Encyclopedia, </w:t>
+      </w:r>
+      <w:hyperlink r:id="rId24" w:history="1">
+        <w:r>
+          <w:rPr>
+            <w:rStyle w:val="Hyperlink"/>
+            <w:rFonts w:ascii="Arial Narrow" w:hAnsi="Arial Narrow" w:cs="Arial"/>
+            <w:shd w:val="clear" w:color="auto" w:fill="FFFFFF"/>
+          </w:rPr>
+          <w:t>https://en.wikipedia.org/w/index.php?title=Event_Horizon_Telescope&amp;oldid=1052167868</w:t>
+        </w:r>
+      </w:hyperlink>
+      <w:r>
+        <w:rPr>
+          <w:rFonts w:ascii="Arial Narrow" w:hAnsi="Arial Narrow" w:cs="Arial"/>
+          <w:color w:val="202122"/>
+          <w:shd w:val="clear" w:color="auto" w:fill="FFFFFF"/>
+        </w:rPr>
+        <w:t xml:space="preserve"> </w:t>
+      </w:r>
+      <w:r>
+        <w:rPr>
+          <w:rFonts w:ascii="Arial Narrow" w:hAnsi="Arial Narrow" w:cs="Arial"/>
+          <w:color w:val="202122"/>
+          <w:shd w:val="clear" w:color="auto" w:fill="FFFFFF"/>
+        </w:rPr>
+        <w:t>(accessed November 15, 2021).</w:t>
+      </w:r>
+      <w:r>
+        <w:rPr>
+          <w:rFonts w:ascii="Arial Narrow" w:hAnsi="Arial Narrow" w:cs="Arial"/>
+          <w:color w:val="202122"/>
+          <w:shd w:val="clear" w:color="auto" w:fill="FFFFFF"/>
+        </w:rPr>
+        <w:t xml:space="preserve"> </w:t>
+      </w:r>
+    </w:p>
+    <w:p>
+      <w:pPr>
+        <w:rPr>
+          <w:rFonts w:ascii="Arial Narrow" w:hAnsi="Arial Narrow" w:cs="Arial"/>
+          <w:color w:val="202122"/>
+          <w:shd w:val="clear" w:color="auto" w:fill="FFFFFF"/>
+        </w:rPr>
+      </w:pPr>
+      <w:r>
+        <w:rPr>
+          <w:rFonts w:ascii="Arial Narrow" w:hAnsi="Arial Narrow" w:cs="Arial"/>
+          <w:color w:val="202122"/>
+          <w:shd w:val="clear" w:color="auto" w:fill="FFFFFF"/>
+        </w:rPr>
+        <w:t xml:space="preserve">[30] </w:t>
+      </w:r>
+      <w:r>
+        <w:rPr>
+          <w:rFonts w:ascii="Arial Narrow" w:hAnsi="Arial Narrow" w:cs="Arial"/>
+          <w:color w:val="202122"/>
+          <w:shd w:val="clear" w:color="auto" w:fill="FFFFFF"/>
+        </w:rPr>
+        <w:t xml:space="preserve">Wikipedia contributors, "LIGO," Wikipedia, The Free Encyclopedia, </w:t>
+      </w:r>
+      <w:hyperlink r:id="rId25" w:history="1">
+        <w:r>
+          <w:rPr>
+            <w:rStyle w:val="Hyperlink"/>
+            <w:rFonts w:ascii="Arial Narrow" w:hAnsi="Arial Narrow" w:cs="Arial"/>
+            <w:shd w:val="clear" w:color="auto" w:fill="FFFFFF"/>
+          </w:rPr>
+          <w:t>https://en.wikipedia.org/w/index.php?title=LIGO&amp;oldid=1047100294</w:t>
+        </w:r>
+      </w:hyperlink>
+      <w:r>
+        <w:rPr>
+          <w:rFonts w:ascii="Arial Narrow" w:hAnsi="Arial Narrow" w:cs="Arial"/>
+          <w:color w:val="202122"/>
+          <w:shd w:val="clear" w:color="auto" w:fill="FFFFFF"/>
+        </w:rPr>
+        <w:t xml:space="preserve"> </w:t>
+      </w:r>
+      <w:r>
+        <w:rPr>
+          <w:rFonts w:ascii="Arial Narrow" w:hAnsi="Arial Narrow" w:cs="Arial"/>
+          <w:color w:val="202122"/>
+          <w:shd w:val="clear" w:color="auto" w:fill="FFFFFF"/>
+        </w:rPr>
+        <w:t xml:space="preserve"> (accessed November 15, 2021).</w:t>
+      </w:r>
+      <w:r>
+        <w:rPr>
+          <w:rFonts w:ascii="Arial Narrow" w:hAnsi="Arial Narrow" w:cs="Arial"/>
+          <w:color w:val="202122"/>
+          <w:shd w:val="clear" w:color="auto" w:fill="FFFFFF"/>
+        </w:rPr>
+        <w:t xml:space="preserve"> </w:t>
+      </w:r>
+    </w:p>
+    <w:p>
+      <w:pPr>
+        <w:rPr>
+          <w:rFonts w:ascii="Arial Narrow" w:hAnsi="Arial Narrow" w:cs="Arial"/>
+          <w:color w:val="202122"/>
+          <w:shd w:val="clear" w:color="auto" w:fill="FFFFFF"/>
+        </w:rPr>
+      </w:pPr>
+      <w:r>
+        <w:rPr>
+          <w:rFonts w:ascii="Arial Narrow" w:hAnsi="Arial Narrow" w:cs="Arial"/>
+          <w:color w:val="202122"/>
+          <w:shd w:val="clear" w:color="auto" w:fill="FFFFFF"/>
+        </w:rPr>
+        <w:t xml:space="preserve">[31] </w:t>
+      </w:r>
+      <w:hyperlink r:id="rId26" w:history="1">
+        <w:r>
+          <w:rPr>
+            <w:rStyle w:val="Hyperlink"/>
+            <w:rFonts w:ascii="Arial Narrow" w:hAnsi="Arial Narrow" w:cs="Arial"/>
+            <w:shd w:val="clear" w:color="auto" w:fill="FFFFFF"/>
+          </w:rPr>
+          <w:t>https://pegasus.isi.edu/2017/10/19/pegasus-contributed-to-new-gravitational-wave-detector-discovery/</w:t>
+        </w:r>
+      </w:hyperlink>
+      <w:r>
+        <w:rPr>
+          <w:rFonts w:ascii="Arial Narrow" w:hAnsi="Arial Narrow" w:cs="Arial"/>
+          <w:color w:val="202122"/>
+          <w:shd w:val="clear" w:color="auto" w:fill="FFFFFF"/>
+        </w:rPr>
+        <w:t xml:space="preserve"> </w:t>
+      </w:r>
+    </w:p>
+    <w:p>
+      <w:pPr>
+        <w:rPr>
+          <w:rFonts w:ascii="Arial Narrow" w:hAnsi="Arial Narrow" w:cs="Arial"/>
+          <w:color w:val="202122"/>
+          <w:shd w:val="clear" w:color="auto" w:fill="FFFFFF"/>
+        </w:rPr>
+      </w:pPr>
+      <w:r>
+        <w:rPr>
+          <w:rFonts w:ascii="Arial Narrow" w:hAnsi="Arial Narrow" w:cs="Arial"/>
+          <w:color w:val="202122"/>
+          <w:shd w:val="clear" w:color="auto" w:fill="FFFFFF"/>
+        </w:rPr>
+        <w:t xml:space="preserve">[32] </w:t>
+      </w:r>
+      <w:hyperlink r:id="rId27" w:history="1">
+        <w:r>
+          <w:rPr>
+            <w:rStyle w:val="Hyperlink"/>
+            <w:rFonts w:ascii="Arial Narrow" w:hAnsi="Arial Narrow" w:cs="Arial"/>
+            <w:shd w:val="clear" w:color="auto" w:fill="FFFFFF"/>
+          </w:rPr>
+          <w:t>https://phys.org/news/2018-08-software-framework-drug-discovery-ieee.html</w:t>
+        </w:r>
+      </w:hyperlink>
+      <w:r>
+        <w:rPr>
+          <w:rFonts w:ascii="Arial Narrow" w:hAnsi="Arial Narrow" w:cs="Arial"/>
+          <w:color w:val="202122"/>
+          <w:shd w:val="clear" w:color="auto" w:fill="FFFFFF"/>
+        </w:rPr>
+        <w:t xml:space="preserve"> </w:t>
+      </w:r>
+    </w:p>
+    <w:p>
+      <w:pPr>
+        <w:rPr>
+          <w:rFonts w:ascii="Arial Narrow" w:hAnsi="Arial Narrow" w:cs="Arial"/>
+          <w:color w:val="202122"/>
+          <w:shd w:val="clear" w:color="auto" w:fill="FFFFFF"/>
+        </w:rPr>
+      </w:pPr>
+    </w:p>
+    <w:p>
+      <w:pPr>
+        <w:rPr>
+          <w:rFonts w:ascii="Arial Narrow" w:hAnsi="Arial Narrow" w:cs="Arial"/>
+          <w:color w:val="202122"/>
+          <w:shd w:val="clear" w:color="auto" w:fill="FFFFFF"/>
         </w:rPr>
       </w:pPr>
     </w:p>
@@ -1464,7 +1709,6 @@
           <w:rFonts w:cs="Arial"/>
           <w:color w:val="202122"/>
           <w:shd w:val="clear" w:color="auto" w:fill="FFFFFF"/>
-          <w:lang w:val="it-IT"/>
         </w:rPr>
       </w:pPr>
     </w:p>
@@ -1474,7 +1718,6 @@
           <w:rFonts w:cs="Arial"/>
           <w:color w:val="202122"/>
           <w:shd w:val="clear" w:color="auto" w:fill="FFFFFF"/>
-          <w:lang w:val="it-IT"/>
         </w:rPr>
       </w:pPr>
     </w:p>
@@ -1486,7 +1729,6 @@
           <w:color w:val="202122"/>
           <w:u w:val="none"/>
           <w:shd w:val="clear" w:color="auto" w:fill="FFFFFF"/>
-          <w:lang w:val="it-IT"/>
         </w:rPr>
       </w:pPr>
     </w:p>
@@ -1497,16 +1739,12 @@
           <w:rStyle w:val="Hyperlink"/>
           <w:color w:val="auto"/>
           <w:u w:val="none"/>
-          <w:lang w:val="it-IT"/>
         </w:rPr>
       </w:pPr>
     </w:p>
     <w:p>
       <w:pPr>
         <w:spacing w:line="240" w:lineRule="auto"/>
-        <w:rPr>
-          <w:lang w:val="it-IT"/>
-        </w:rPr>
       </w:pPr>
     </w:p>
     <w:sectPr>

</xml_diff>